<commit_message>
edit report and zip
</commit_message>
<xml_diff>
--- a/Gameplay Manual.docx
+++ b/Gameplay Manual.docx
@@ -55,111 +55,92 @@
         <w:t xml:space="preserve">Playing the Game (Multiplayer Head to Head)- In this game mode, players will compete against each other in a game similar to Pong. One player will control a paddle on the bottom of the screen, and another will control a paddle on the top of the screen. The movement for each paddle will be the same as the Coop mode, however, the goal will now be to make your opponent miss a ball. </w:t>
       </w:r>
       <w:r>
-        <w:t>When this happens, the opposite player will receive a point. The key difference between this and ‘Pong’ will be a set of bricks initially separating the two players. Players can then destroy blocks to create an opening to send extra balls to their opponents side.</w:t>
-      </w:r>
-    </w:p>
-    <w:p/>
-    <w:p>
-      <w:r>
-        <w:t>Power Ups</w:t>
-      </w:r>
-      <w:r>
-        <w:t>- There will be 5 power ups in our game, each with different effects. The effects will be as follows:</w:t>
-      </w:r>
-    </w:p>
-    <w:p>
-      <w:r>
-        <w:t>1 - Longer paddle</w:t>
-      </w:r>
-      <w:r>
-        <w:t xml:space="preserve">- The player that receives this bonus will get a larger sized paddle for 10 seconds or until they miss a ball. </w:t>
-      </w:r>
-    </w:p>
-    <w:p>
-      <w:r>
-        <w:t xml:space="preserve">   2 - Faster paddle</w:t>
-      </w:r>
-      <w:r>
-        <w:t xml:space="preserve">- </w:t>
-      </w:r>
-      <w:r>
-        <w:t xml:space="preserve">The player that receives this bonus will </w:t>
-      </w:r>
-      <w:r>
-        <w:t>receive a boost in paddle speed</w:t>
-      </w:r>
-      <w:r>
-        <w:t xml:space="preserve"> for 10 seconds or until they miss a ball.</w:t>
-      </w:r>
-    </w:p>
-    <w:p>
-      <w:r>
-        <w:t xml:space="preserve"> </w:t>
-      </w:r>
-      <w:r>
-        <w:t>3 - Galaga mode</w:t>
-      </w:r>
-      <w:r>
-        <w:t xml:space="preserve">- </w:t>
-      </w:r>
-      <w:r>
-        <w:t xml:space="preserve">The player that receives this bonus will </w:t>
-      </w:r>
-      <w:r>
-        <w:t xml:space="preserve">be able to use ‘space bar’ in order to </w:t>
-      </w:r>
-      <w:r>
-        <w:t>shoot a projectile that will damage bricks</w:t>
-      </w:r>
-      <w:r>
-        <w:t xml:space="preserve"> for 10 seconds or until they miss a ball.</w:t>
-      </w:r>
-      <w:r>
-        <w:t xml:space="preserve"> This power up will be disabled in head to head mode.</w:t>
-      </w:r>
-    </w:p>
-    <w:p>
-      <w:r>
-        <w:t xml:space="preserve"> </w:t>
-      </w:r>
-      <w:r>
-        <w:t>4 - Multi-ball</w:t>
-      </w:r>
-      <w:r>
-        <w:t>- This power up will split the current ball in play in to 5 balls with different upward trajectories from the original. In this case the last ball to reach the bottom of the screen will count as a loss.</w:t>
-      </w:r>
-    </w:p>
-    <w:p>
-      <w:r>
-        <w:t xml:space="preserve"> </w:t>
-      </w:r>
-      <w:r>
-        <w:t xml:space="preserve">5 </w:t>
-      </w:r>
-      <w:r>
-        <w:t>–</w:t>
-      </w:r>
-      <w:r>
-        <w:t xml:space="preserve"> Fireball</w:t>
-      </w:r>
-      <w:r>
-        <w:t xml:space="preserve">- All bricks in the path of the current ball will be destroyed and not affect the ball’s trajectory. This power up lasts until the ball touches the player paddle next. </w:t>
-      </w:r>
-    </w:p>
-    <w:p/>
-    <w:p>
-      <w:r>
-        <w:t xml:space="preserve">High Score </w:t>
-      </w:r>
-      <w:r>
-        <w:t>– If the player receives one of the highest scores, they will get a chance to enter their initials on a high score screen, which will be recorded for future play through of the application.</w:t>
-      </w:r>
-    </w:p>
-    <w:p/>
-    <w:p>
+        <w:t>When this happens, the opposite player will receive a point. The key difference between this and ‘Pong’ will be a set of bricks initially separating the two players. Players can then destroy blocks to create an opening to send extra balls to their opponent</w:t>
+      </w:r>
+      <w:r>
+        <w:t>’</w:t>
+      </w:r>
       <w:bookmarkStart w:id="0" w:name="_GoBack"/>
       <w:bookmarkEnd w:id="0"/>
-    </w:p>
+      <w:r>
+        <w:t>s side.</w:t>
+      </w:r>
+    </w:p>
+    <w:p/>
+    <w:p>
+      <w:r>
+        <w:t>Power Ups</w:t>
+      </w:r>
+      <w:r>
+        <w:t>- There will be 5 power ups in our game, each with different effects. The effects will be as follows:</w:t>
+      </w:r>
+    </w:p>
+    <w:p>
+      <w:r>
+        <w:t xml:space="preserve">1 - Longer paddle- The player that receives this bonus will get a larger sized paddle for 10 seconds or until they miss a ball. </w:t>
+      </w:r>
+    </w:p>
+    <w:p>
+      <w:r>
+        <w:t xml:space="preserve">   2 - Faster paddle- The player that receives this bonus will receive a boost in paddle speed for 10 seconds or until they miss a ball.</w:t>
+      </w:r>
+    </w:p>
+    <w:p>
+      <w:r>
+        <w:t xml:space="preserve"> </w:t>
+      </w:r>
+      <w:r>
+        <w:t xml:space="preserve">3 - Galaga mode- The player that receives this bonus will be able to use ‘space bar’ in order to </w:t>
+      </w:r>
+      <w:r>
+        <w:t>shoot a projectile that will damage bricks</w:t>
+      </w:r>
+      <w:r>
+        <w:t xml:space="preserve"> for 10 seconds or until they miss a ball.</w:t>
+      </w:r>
+      <w:r>
+        <w:t xml:space="preserve"> This power up will be disabled in head to head mode.</w:t>
+      </w:r>
+    </w:p>
+    <w:p>
+      <w:r>
+        <w:t xml:space="preserve"> </w:t>
+      </w:r>
+      <w:r>
+        <w:t>4 - Multi-ball</w:t>
+      </w:r>
+      <w:r>
+        <w:t>- This power up will split the current ball in play in to 5 balls with different upward trajectories from the original. In this case the last ball to reach the bottom of the screen will count as a loss.</w:t>
+      </w:r>
+    </w:p>
+    <w:p>
+      <w:r>
+        <w:t xml:space="preserve"> </w:t>
+      </w:r>
+      <w:r>
+        <w:t xml:space="preserve">5 </w:t>
+      </w:r>
+      <w:r>
+        <w:t>–</w:t>
+      </w:r>
+      <w:r>
+        <w:t xml:space="preserve"> Fireball</w:t>
+      </w:r>
+      <w:r>
+        <w:t xml:space="preserve">- All bricks in the path of the current ball will be destroyed and not affect the ball’s trajectory. This power up lasts until the ball touches the player paddle next. </w:t>
+      </w:r>
+    </w:p>
+    <w:p/>
+    <w:p>
+      <w:r>
+        <w:t xml:space="preserve">High Score </w:t>
+      </w:r>
+      <w:r>
+        <w:t>– If the player receives one of the highest scores, they will get a chance to enter their initials on a high score screen, which will be recorded for future play through of the application.</w:t>
+      </w:r>
+    </w:p>
+    <w:p/>
+    <w:p/>
     <w:sectPr>
       <w:pgSz w:w="12240" w:h="15840"/>
       <w:pgMar w:top="1440" w:right="1440" w:bottom="1440" w:left="1440" w:header="720" w:footer="720" w:gutter="0"/>

</xml_diff>